<commit_message>
Finished the research paper document
</commit_message>
<xml_diff>
--- a/sang_carlos_lab1/research_paper.docx
+++ b/sang_carlos_lab1/research_paper.docx
@@ -4,13 +4,935 @@
   <w:body>
     <w:p>
       <w:pPr>
-        <w:spacing w:line="480" w:lineRule="auto"/>
-        <w:rPr>
-          <w:rFonts w:ascii="Times" w:hAnsi="Times"/>
-        </w:rPr>
-      </w:pPr>
+        <w:widowControl w:val="0"/>
+        <w:autoSpaceDE w:val="0"/>
+        <w:autoSpaceDN w:val="0"/>
+        <w:adjustRightInd w:val="0"/>
+        <w:spacing w:line="480" w:lineRule="auto"/>
+        <w:jc w:val="center"/>
+        <w:rPr>
+          <w:rFonts w:ascii="Times New Roman" w:hAnsi="Times New Roman" w:cs="Times New Roman"/>
+          <w:color w:val="1E1E1E"/>
+        </w:rPr>
+      </w:pPr>
+      <w:r>
+        <w:rPr>
+          <w:rFonts w:ascii="Times New Roman" w:hAnsi="Times New Roman" w:cs="Times New Roman"/>
+          <w:color w:val="1E1E1E"/>
+        </w:rPr>
+        <w:t>CSS</w:t>
+      </w:r>
+    </w:p>
+    <w:p>
+      <w:pPr>
+        <w:widowControl w:val="0"/>
+        <w:autoSpaceDE w:val="0"/>
+        <w:autoSpaceDN w:val="0"/>
+        <w:adjustRightInd w:val="0"/>
+        <w:spacing w:line="480" w:lineRule="auto"/>
+        <w:rPr>
+          <w:rFonts w:ascii="Times New Roman" w:hAnsi="Times New Roman" w:cs="Times New Roman"/>
+          <w:color w:val="1E1E1E"/>
+        </w:rPr>
+      </w:pPr>
+      <w:r>
+        <w:rPr>
+          <w:rFonts w:ascii="Times New Roman" w:hAnsi="Times New Roman" w:cs="Times New Roman"/>
+          <w:color w:val="1E1E1E"/>
+        </w:rPr>
+        <w:t xml:space="preserve">CSS stands for Cascading Style Sheets. With this we can give a </w:t>
+      </w:r>
+      <w:r>
+        <w:rPr>
+          <w:rFonts w:ascii="Times New Roman" w:hAnsi="Times New Roman" w:cs="Times New Roman"/>
+          <w:color w:val="1E1E1E"/>
+        </w:rPr>
+        <w:t xml:space="preserve">web page a better presentation. Adding color, adding margins, changing fonts, changing the size of the fonts are ways to give the page a better style. </w:t>
+      </w:r>
+      <w:r>
+        <w:rPr>
+          <w:rFonts w:ascii="Times New Roman" w:hAnsi="Times New Roman" w:cs="Times New Roman"/>
+          <w:color w:val="1E1E1E"/>
+        </w:rPr>
+        <w:t>Some of the benefits of using the CSS are the following:</w:t>
+      </w:r>
+    </w:p>
+    <w:p>
+      <w:pPr>
+        <w:pStyle w:val="ListParagraph"/>
+        <w:widowControl w:val="0"/>
+        <w:numPr>
+          <w:ilvl w:val="0"/>
+          <w:numId w:val="3"/>
+        </w:numPr>
+        <w:autoSpaceDE w:val="0"/>
+        <w:autoSpaceDN w:val="0"/>
+        <w:adjustRightInd w:val="0"/>
+        <w:spacing w:line="480" w:lineRule="auto"/>
+        <w:rPr>
+          <w:rFonts w:ascii="Times New Roman" w:hAnsi="Times New Roman" w:cs="Times New Roman"/>
+          <w:color w:val="1E1E1E"/>
+        </w:rPr>
+      </w:pPr>
+      <w:r>
+        <w:rPr>
+          <w:rFonts w:ascii="Times New Roman" w:hAnsi="Times New Roman" w:cs="Times New Roman"/>
+          <w:color w:val="1E1E1E"/>
+        </w:rPr>
+        <w:t xml:space="preserve">By having CSS separated from the HTML makes it faster to load a page. </w:t>
+      </w:r>
+    </w:p>
+    <w:p>
+      <w:pPr>
+        <w:pStyle w:val="ListParagraph"/>
+        <w:widowControl w:val="0"/>
+        <w:numPr>
+          <w:ilvl w:val="0"/>
+          <w:numId w:val="3"/>
+        </w:numPr>
+        <w:autoSpaceDE w:val="0"/>
+        <w:autoSpaceDN w:val="0"/>
+        <w:adjustRightInd w:val="0"/>
+        <w:spacing w:line="480" w:lineRule="auto"/>
+        <w:rPr>
+          <w:rFonts w:ascii="Times New Roman" w:hAnsi="Times New Roman" w:cs="Times New Roman"/>
+          <w:color w:val="1E1E1E"/>
+        </w:rPr>
+      </w:pPr>
+      <w:r>
+        <w:rPr>
+          <w:rFonts w:ascii="Times New Roman" w:hAnsi="Times New Roman" w:cs="Times New Roman"/>
+          <w:color w:val="1E1E1E"/>
+        </w:rPr>
+        <w:t>It’s more efficient and easy to use.</w:t>
+      </w:r>
+    </w:p>
+    <w:p>
+      <w:pPr>
+        <w:pStyle w:val="ListParagraph"/>
+        <w:widowControl w:val="0"/>
+        <w:numPr>
+          <w:ilvl w:val="0"/>
+          <w:numId w:val="3"/>
+        </w:numPr>
+        <w:autoSpaceDE w:val="0"/>
+        <w:autoSpaceDN w:val="0"/>
+        <w:adjustRightInd w:val="0"/>
+        <w:spacing w:line="480" w:lineRule="auto"/>
+        <w:rPr>
+          <w:rFonts w:ascii="Times New Roman" w:hAnsi="Times New Roman" w:cs="Times New Roman"/>
+          <w:color w:val="1E1E1E"/>
+        </w:rPr>
+      </w:pPr>
+      <w:r>
+        <w:rPr>
+          <w:rFonts w:ascii="Times New Roman" w:hAnsi="Times New Roman" w:cs="Times New Roman"/>
+          <w:color w:val="1E1E1E"/>
+        </w:rPr>
+        <w:t>Using CSS keeps a better consistency throughout the site.</w:t>
+      </w:r>
+    </w:p>
+    <w:p>
+      <w:pPr>
+        <w:pStyle w:val="ListParagraph"/>
+        <w:widowControl w:val="0"/>
+        <w:numPr>
+          <w:ilvl w:val="0"/>
+          <w:numId w:val="3"/>
+        </w:numPr>
+        <w:autoSpaceDE w:val="0"/>
+        <w:autoSpaceDN w:val="0"/>
+        <w:adjustRightInd w:val="0"/>
+        <w:spacing w:line="480" w:lineRule="auto"/>
+        <w:rPr>
+          <w:rFonts w:ascii="Times New Roman" w:hAnsi="Times New Roman" w:cs="Times New Roman"/>
+          <w:color w:val="1E1E1E"/>
+        </w:rPr>
+      </w:pPr>
+      <w:r>
+        <w:rPr>
+          <w:rFonts w:ascii="Times New Roman" w:hAnsi="Times New Roman" w:cs="Times New Roman"/>
+          <w:color w:val="1E1E1E"/>
+        </w:rPr>
+        <w:t>Is goo with the Search Engine Optimization</w:t>
+      </w:r>
+    </w:p>
+    <w:p>
+      <w:pPr>
+        <w:pStyle w:val="ListParagraph"/>
+        <w:widowControl w:val="0"/>
+        <w:numPr>
+          <w:ilvl w:val="0"/>
+          <w:numId w:val="3"/>
+        </w:numPr>
+        <w:autoSpaceDE w:val="0"/>
+        <w:autoSpaceDN w:val="0"/>
+        <w:adjustRightInd w:val="0"/>
+        <w:spacing w:line="480" w:lineRule="auto"/>
+        <w:rPr>
+          <w:rFonts w:ascii="Times New Roman" w:hAnsi="Times New Roman" w:cs="Times New Roman"/>
+          <w:color w:val="1E1E1E"/>
+        </w:rPr>
+      </w:pPr>
+      <w:r>
+        <w:rPr>
+          <w:rFonts w:ascii="Times New Roman" w:hAnsi="Times New Roman" w:cs="Times New Roman"/>
+          <w:color w:val="1E1E1E"/>
+        </w:rPr>
+        <w:t>Is much faster</w:t>
+      </w:r>
+      <w:r>
+        <w:rPr>
+          <w:rFonts w:ascii="Times New Roman" w:hAnsi="Times New Roman" w:cs="Times New Roman"/>
+          <w:color w:val="1E1E1E"/>
+        </w:rPr>
+        <w:t xml:space="preserve"> to work with.</w:t>
+      </w:r>
+    </w:p>
+    <w:p>
+      <w:pPr>
+        <w:pStyle w:val="ListParagraph"/>
+        <w:widowControl w:val="0"/>
+        <w:numPr>
+          <w:ilvl w:val="0"/>
+          <w:numId w:val="3"/>
+        </w:numPr>
+        <w:autoSpaceDE w:val="0"/>
+        <w:autoSpaceDN w:val="0"/>
+        <w:adjustRightInd w:val="0"/>
+        <w:spacing w:line="480" w:lineRule="auto"/>
+        <w:rPr>
+          <w:rFonts w:ascii="Times New Roman" w:hAnsi="Times New Roman" w:cs="Times New Roman"/>
+          <w:color w:val="1E1E1E"/>
+        </w:rPr>
+      </w:pPr>
+      <w:r>
+        <w:rPr>
+          <w:rFonts w:ascii="Times New Roman" w:hAnsi="Times New Roman" w:cs="Times New Roman"/>
+          <w:color w:val="1E1E1E"/>
+        </w:rPr>
+        <w:t>It’s better when there’s a need to keep the site updated.</w:t>
+      </w:r>
+    </w:p>
+    <w:p>
+      <w:pPr>
+        <w:pStyle w:val="ListParagraph"/>
+        <w:widowControl w:val="0"/>
+        <w:numPr>
+          <w:ilvl w:val="0"/>
+          <w:numId w:val="3"/>
+        </w:numPr>
+        <w:autoSpaceDE w:val="0"/>
+        <w:autoSpaceDN w:val="0"/>
+        <w:adjustRightInd w:val="0"/>
+        <w:spacing w:line="480" w:lineRule="auto"/>
+        <w:rPr>
+          <w:rFonts w:ascii="Times New Roman" w:hAnsi="Times New Roman" w:cs="Times New Roman"/>
+          <w:color w:val="1E1E1E"/>
+        </w:rPr>
+      </w:pPr>
+      <w:r>
+        <w:rPr>
+          <w:rFonts w:ascii="Times New Roman" w:hAnsi="Times New Roman" w:cs="Times New Roman"/>
+          <w:color w:val="1E1E1E"/>
+        </w:rPr>
+        <w:t>It gives the site a more sophisticated layout and design.</w:t>
+      </w:r>
+    </w:p>
+    <w:p>
+      <w:pPr>
+        <w:pStyle w:val="ListParagraph"/>
+        <w:widowControl w:val="0"/>
+        <w:numPr>
+          <w:ilvl w:val="0"/>
+          <w:numId w:val="3"/>
+        </w:numPr>
+        <w:autoSpaceDE w:val="0"/>
+        <w:autoSpaceDN w:val="0"/>
+        <w:adjustRightInd w:val="0"/>
+        <w:spacing w:line="480" w:lineRule="auto"/>
+        <w:rPr>
+          <w:rFonts w:ascii="Times New Roman" w:hAnsi="Times New Roman" w:cs="Times New Roman"/>
+          <w:color w:val="1E1E1E"/>
+        </w:rPr>
+      </w:pPr>
+      <w:r>
+        <w:rPr>
+          <w:rFonts w:ascii="Times New Roman" w:hAnsi="Times New Roman" w:cs="Times New Roman"/>
+          <w:color w:val="1E1E1E"/>
+        </w:rPr>
+        <w:t>It gives people faster access to any page.</w:t>
+      </w:r>
+    </w:p>
+    <w:p>
+      <w:pPr>
+        <w:pStyle w:val="ListParagraph"/>
+        <w:widowControl w:val="0"/>
+        <w:numPr>
+          <w:ilvl w:val="0"/>
+          <w:numId w:val="3"/>
+        </w:numPr>
+        <w:autoSpaceDE w:val="0"/>
+        <w:autoSpaceDN w:val="0"/>
+        <w:adjustRightInd w:val="0"/>
+        <w:spacing w:line="480" w:lineRule="auto"/>
+        <w:rPr>
+          <w:rFonts w:ascii="Times New Roman" w:hAnsi="Times New Roman" w:cs="Times New Roman"/>
+          <w:color w:val="1E1E1E"/>
+        </w:rPr>
+      </w:pPr>
+      <w:r>
+        <w:rPr>
+          <w:rFonts w:ascii="Times New Roman" w:hAnsi="Times New Roman" w:cs="Times New Roman"/>
+          <w:color w:val="1E1E1E"/>
+        </w:rPr>
+        <w:t>CSS separates content. Which makes it better to work with.</w:t>
+      </w:r>
+    </w:p>
+    <w:p>
+      <w:pPr>
+        <w:widowControl w:val="0"/>
+        <w:autoSpaceDE w:val="0"/>
+        <w:autoSpaceDN w:val="0"/>
+        <w:adjustRightInd w:val="0"/>
+        <w:spacing w:line="480" w:lineRule="auto"/>
+        <w:rPr>
+          <w:rFonts w:ascii="Times New Roman" w:hAnsi="Times New Roman" w:cs="Times New Roman"/>
+          <w:color w:val="1E1E1E"/>
+        </w:rPr>
+      </w:pPr>
+    </w:p>
+    <w:p>
+      <w:pPr>
+        <w:widowControl w:val="0"/>
+        <w:autoSpaceDE w:val="0"/>
+        <w:autoSpaceDN w:val="0"/>
+        <w:adjustRightInd w:val="0"/>
+        <w:spacing w:line="480" w:lineRule="auto"/>
+        <w:rPr>
+          <w:rFonts w:ascii="Times New Roman" w:hAnsi="Times New Roman" w:cs="Times New Roman"/>
+          <w:color w:val="1E1E1E"/>
+        </w:rPr>
+      </w:pPr>
+      <w:r>
+        <w:rPr>
+          <w:rFonts w:ascii="Times New Roman" w:hAnsi="Times New Roman" w:cs="Times New Roman"/>
+          <w:color w:val="1E1E1E"/>
+        </w:rPr>
+        <w:t>The primary places in the HTML document where CSS can be written are:</w:t>
+      </w:r>
+    </w:p>
+    <w:p>
+      <w:pPr>
+        <w:pStyle w:val="ListParagraph"/>
+        <w:widowControl w:val="0"/>
+        <w:numPr>
+          <w:ilvl w:val="0"/>
+          <w:numId w:val="1"/>
+        </w:numPr>
+        <w:autoSpaceDE w:val="0"/>
+        <w:autoSpaceDN w:val="0"/>
+        <w:adjustRightInd w:val="0"/>
+        <w:spacing w:line="480" w:lineRule="auto"/>
+        <w:rPr>
+          <w:rFonts w:ascii="Times New Roman" w:hAnsi="Times New Roman" w:cs="Times New Roman"/>
+          <w:color w:val="1E1E1E"/>
+        </w:rPr>
+      </w:pPr>
+      <w:r>
+        <w:rPr>
+          <w:rFonts w:ascii="Times New Roman" w:hAnsi="Times New Roman" w:cs="Times New Roman"/>
+          <w:color w:val="1E1E1E"/>
+        </w:rPr>
+        <w:t xml:space="preserve">Embedded. This would be </w:t>
+      </w:r>
+      <w:r>
+        <w:rPr>
+          <w:rFonts w:ascii="Times New Roman" w:hAnsi="Times New Roman" w:cs="Times New Roman"/>
+          <w:color w:val="1E1E1E"/>
+        </w:rPr>
+        <w:t>inside of the head, with the &lt;style&gt; tag. For example:</w:t>
+      </w:r>
+    </w:p>
+    <w:p>
+      <w:pPr>
+        <w:widowControl w:val="0"/>
+        <w:autoSpaceDE w:val="0"/>
+        <w:autoSpaceDN w:val="0"/>
+        <w:adjustRightInd w:val="0"/>
+        <w:spacing w:line="480" w:lineRule="auto"/>
+        <w:rPr>
+          <w:rFonts w:ascii="Times New Roman" w:hAnsi="Times New Roman" w:cs="Times New Roman"/>
+          <w:b/>
+          <w:color w:val="1E1E1E"/>
+        </w:rPr>
+      </w:pPr>
+      <w:r>
+        <w:rPr>
+          <w:rFonts w:ascii="Times New Roman" w:hAnsi="Times New Roman" w:cs="Times New Roman"/>
+          <w:b/>
+          <w:color w:val="1E1E1E"/>
+        </w:rPr>
+        <w:t>&lt;style type="text/css"&gt;</w:t>
+      </w:r>
+    </w:p>
+    <w:p>
+      <w:pPr>
+        <w:widowControl w:val="0"/>
+        <w:autoSpaceDE w:val="0"/>
+        <w:autoSpaceDN w:val="0"/>
+        <w:adjustRightInd w:val="0"/>
+        <w:spacing w:line="480" w:lineRule="auto"/>
+        <w:rPr>
+          <w:rFonts w:ascii="Times New Roman" w:hAnsi="Times New Roman" w:cs="Times New Roman"/>
+          <w:b/>
+          <w:color w:val="1E1E1E"/>
+        </w:rPr>
+      </w:pPr>
+      <w:r>
+        <w:rPr>
+          <w:rFonts w:ascii="Times New Roman" w:hAnsi="Times New Roman" w:cs="Times New Roman"/>
+          <w:b/>
+          <w:color w:val="1E1E1E"/>
+        </w:rPr>
+        <w:tab/>
+        <w:t>h1{</w:t>
+      </w:r>
+    </w:p>
+    <w:p>
+      <w:pPr>
+        <w:widowControl w:val="0"/>
+        <w:autoSpaceDE w:val="0"/>
+        <w:autoSpaceDN w:val="0"/>
+        <w:adjustRightInd w:val="0"/>
+        <w:spacing w:line="480" w:lineRule="auto"/>
+        <w:rPr>
+          <w:rFonts w:ascii="Times New Roman" w:hAnsi="Times New Roman" w:cs="Times New Roman"/>
+          <w:b/>
+          <w:color w:val="1E1E1E"/>
+        </w:rPr>
+      </w:pPr>
+      <w:r>
+        <w:rPr>
+          <w:rFonts w:ascii="Times New Roman" w:hAnsi="Times New Roman" w:cs="Times New Roman"/>
+          <w:b/>
+          <w:color w:val="1E1E1E"/>
+        </w:rPr>
+        <w:tab/>
+      </w:r>
+      <w:r>
+        <w:rPr>
+          <w:rFonts w:ascii="Times New Roman" w:hAnsi="Times New Roman" w:cs="Times New Roman"/>
+          <w:b/>
+          <w:color w:val="1E1E1E"/>
+        </w:rPr>
+        <w:tab/>
+        <w:t>font: arial;</w:t>
+      </w:r>
+    </w:p>
+    <w:p>
+      <w:pPr>
+        <w:widowControl w:val="0"/>
+        <w:autoSpaceDE w:val="0"/>
+        <w:autoSpaceDN w:val="0"/>
+        <w:adjustRightInd w:val="0"/>
+        <w:spacing w:line="480" w:lineRule="auto"/>
+        <w:rPr>
+          <w:rFonts w:ascii="Times New Roman" w:hAnsi="Times New Roman" w:cs="Times New Roman"/>
+          <w:b/>
+          <w:color w:val="1E1E1E"/>
+        </w:rPr>
+      </w:pPr>
+      <w:r>
+        <w:rPr>
+          <w:rFonts w:ascii="Times New Roman" w:hAnsi="Times New Roman" w:cs="Times New Roman"/>
+          <w:b/>
+          <w:color w:val="1E1E1E"/>
+        </w:rPr>
+        <w:tab/>
+        <w:t>}</w:t>
+      </w:r>
+    </w:p>
+    <w:p>
+      <w:pPr>
+        <w:widowControl w:val="0"/>
+        <w:autoSpaceDE w:val="0"/>
+        <w:autoSpaceDN w:val="0"/>
+        <w:adjustRightInd w:val="0"/>
+        <w:spacing w:line="480" w:lineRule="auto"/>
+        <w:rPr>
+          <w:rFonts w:ascii="Times New Roman" w:hAnsi="Times New Roman" w:cs="Times New Roman"/>
+          <w:b/>
+          <w:color w:val="1E1E1E"/>
+        </w:rPr>
+      </w:pPr>
+      <w:r>
+        <w:rPr>
+          <w:rFonts w:ascii="Times New Roman" w:hAnsi="Times New Roman" w:cs="Times New Roman"/>
+          <w:b/>
+          <w:color w:val="1E1E1E"/>
+        </w:rPr>
+        <w:t>&lt;/style&gt;</w:t>
+      </w:r>
+    </w:p>
+    <w:p>
+      <w:pPr>
+        <w:pStyle w:val="ListParagraph"/>
+        <w:widowControl w:val="0"/>
+        <w:numPr>
+          <w:ilvl w:val="0"/>
+          <w:numId w:val="1"/>
+        </w:numPr>
+        <w:autoSpaceDE w:val="0"/>
+        <w:autoSpaceDN w:val="0"/>
+        <w:adjustRightInd w:val="0"/>
+        <w:spacing w:line="480" w:lineRule="auto"/>
+        <w:rPr>
+          <w:rFonts w:ascii="Times New Roman" w:hAnsi="Times New Roman" w:cs="Times New Roman"/>
+          <w:color w:val="1E1E1E"/>
+        </w:rPr>
+      </w:pPr>
+      <w:r>
+        <w:rPr>
+          <w:rFonts w:ascii="Times New Roman" w:hAnsi="Times New Roman" w:cs="Times New Roman"/>
+          <w:color w:val="1E1E1E"/>
+        </w:rPr>
+        <w:t>Inline. This would be using the style attribute. For example:</w:t>
+      </w:r>
+    </w:p>
+    <w:p>
+      <w:pPr>
+        <w:widowControl w:val="0"/>
+        <w:autoSpaceDE w:val="0"/>
+        <w:autoSpaceDN w:val="0"/>
+        <w:adjustRightInd w:val="0"/>
+        <w:spacing w:line="480" w:lineRule="auto"/>
+        <w:ind w:left="360"/>
+        <w:rPr>
+          <w:rFonts w:ascii="Times New Roman" w:hAnsi="Times New Roman" w:cs="Times New Roman"/>
+          <w:b/>
+          <w:color w:val="1E1E1E"/>
+        </w:rPr>
+      </w:pPr>
+      <w:r>
+        <w:rPr>
+          <w:rFonts w:ascii="Times New Roman" w:hAnsi="Times New Roman" w:cs="Times New Roman"/>
+          <w:b/>
+          <w:color w:val="1E1E1E"/>
+        </w:rPr>
+        <w:t>&lt;h1 style="color:blue; font:30px Arial"&gt;Company Name&lt;/h1&gt;</w:t>
+      </w:r>
+    </w:p>
+    <w:p>
+      <w:pPr>
+        <w:widowControl w:val="0"/>
+        <w:autoSpaceDE w:val="0"/>
+        <w:autoSpaceDN w:val="0"/>
+        <w:adjustRightInd w:val="0"/>
+        <w:spacing w:line="480" w:lineRule="auto"/>
+        <w:rPr>
+          <w:rFonts w:ascii="Times New Roman" w:hAnsi="Times New Roman" w:cs="Times New Roman"/>
+          <w:color w:val="1E1E1E"/>
+        </w:rPr>
+      </w:pPr>
+      <w:r>
+        <w:rPr>
+          <w:rFonts w:ascii="Times New Roman" w:hAnsi="Times New Roman" w:cs="Times New Roman"/>
+          <w:color w:val="1E1E1E"/>
+        </w:rPr>
+        <w:lastRenderedPageBreak/>
+        <w:t>The best place to write CSS is in a separate file in a folder where the HTML is. That way the content and the style would be separated. The CSS file would be like the embedded, but excluding the HTML tags</w:t>
+      </w:r>
+      <w:r>
+        <w:rPr>
+          <w:rFonts w:ascii="Times New Roman" w:hAnsi="Times New Roman" w:cs="Times New Roman"/>
+          <w:color w:val="1E1E1E"/>
+        </w:rPr>
+        <w:t>. This would be a linked CSS, whi</w:t>
+      </w:r>
+      <w:r>
+        <w:rPr>
+          <w:rFonts w:ascii="Times New Roman" w:hAnsi="Times New Roman" w:cs="Times New Roman"/>
+          <w:color w:val="1E1E1E"/>
+        </w:rPr>
+        <w:t>ch means that the HTML will</w:t>
+      </w:r>
+      <w:r>
+        <w:rPr>
+          <w:rFonts w:ascii="Times New Roman" w:hAnsi="Times New Roman" w:cs="Times New Roman"/>
+          <w:color w:val="1E1E1E"/>
+        </w:rPr>
+        <w:t xml:space="preserve"> have a link in the &lt;head&gt; that </w:t>
+      </w:r>
+      <w:r>
+        <w:rPr>
+          <w:rFonts w:ascii="Times New Roman" w:hAnsi="Times New Roman" w:cs="Times New Roman"/>
+          <w:color w:val="1E1E1E"/>
+        </w:rPr>
+        <w:t>leads to the CSS file. Example</w:t>
+      </w:r>
       <w:bookmarkStart w:id="0" w:name="_GoBack"/>
       <w:bookmarkEnd w:id="0"/>
+      <w:r>
+        <w:rPr>
+          <w:rFonts w:ascii="Times New Roman" w:hAnsi="Times New Roman" w:cs="Times New Roman"/>
+          <w:color w:val="1E1E1E"/>
+        </w:rPr>
+        <w:t>:</w:t>
+      </w:r>
+    </w:p>
+    <w:p>
+      <w:pPr>
+        <w:widowControl w:val="0"/>
+        <w:autoSpaceDE w:val="0"/>
+        <w:autoSpaceDN w:val="0"/>
+        <w:adjustRightInd w:val="0"/>
+        <w:spacing w:line="480" w:lineRule="auto"/>
+        <w:rPr>
+          <w:rFonts w:ascii="Times" w:hAnsi="Times" w:cs="Times New Roman"/>
+          <w:b/>
+          <w:bCs/>
+        </w:rPr>
+      </w:pPr>
+      <w:r>
+        <w:rPr>
+          <w:rFonts w:ascii="Times" w:hAnsi="Times" w:cs="Times New Roman"/>
+          <w:b/>
+          <w:bCs/>
+        </w:rPr>
+        <w:t>&lt;head&gt;</w:t>
+      </w:r>
+    </w:p>
+    <w:p>
+      <w:pPr>
+        <w:widowControl w:val="0"/>
+        <w:autoSpaceDE w:val="0"/>
+        <w:autoSpaceDN w:val="0"/>
+        <w:adjustRightInd w:val="0"/>
+        <w:spacing w:line="480" w:lineRule="auto"/>
+        <w:ind w:firstLine="720"/>
+        <w:rPr>
+          <w:rFonts w:ascii="Times" w:hAnsi="Times" w:cs="Times New Roman"/>
+          <w:b/>
+          <w:bCs/>
+        </w:rPr>
+      </w:pPr>
+      <w:r>
+        <w:rPr>
+          <w:rFonts w:ascii="Times" w:hAnsi="Times" w:cs="Times New Roman"/>
+          <w:b/>
+          <w:bCs/>
+        </w:rPr>
+        <w:t>&lt;title&gt;&lt;/title&gt;</w:t>
+      </w:r>
+    </w:p>
+    <w:p>
+      <w:pPr>
+        <w:widowControl w:val="0"/>
+        <w:autoSpaceDE w:val="0"/>
+        <w:autoSpaceDN w:val="0"/>
+        <w:adjustRightInd w:val="0"/>
+        <w:spacing w:line="480" w:lineRule="auto"/>
+        <w:ind w:firstLine="720"/>
+        <w:rPr>
+          <w:rFonts w:ascii="Times" w:hAnsi="Times" w:cs="Times New Roman"/>
+          <w:b/>
+          <w:bCs/>
+        </w:rPr>
+      </w:pPr>
+      <w:r>
+        <w:rPr>
+          <w:rFonts w:ascii="Times" w:hAnsi="Times" w:cs="Times New Roman"/>
+          <w:b/>
+          <w:bCs/>
+        </w:rPr>
+        <w:t>&lt;link rel=”stylesheet” href=”css/style.css” /&gt;</w:t>
+      </w:r>
+    </w:p>
+    <w:p>
+      <w:pPr>
+        <w:widowControl w:val="0"/>
+        <w:autoSpaceDE w:val="0"/>
+        <w:autoSpaceDN w:val="0"/>
+        <w:adjustRightInd w:val="0"/>
+        <w:spacing w:line="480" w:lineRule="auto"/>
+        <w:rPr>
+          <w:rFonts w:ascii="Times" w:hAnsi="Times" w:cs="Times New Roman"/>
+        </w:rPr>
+      </w:pPr>
+      <w:r>
+        <w:rPr>
+          <w:rFonts w:ascii="Times" w:hAnsi="Times" w:cs="Times New Roman"/>
+          <w:b/>
+          <w:bCs/>
+        </w:rPr>
+        <w:t>&lt;/head&gt;</w:t>
+      </w:r>
+    </w:p>
+    <w:p>
+      <w:pPr>
+        <w:widowControl w:val="0"/>
+        <w:autoSpaceDE w:val="0"/>
+        <w:autoSpaceDN w:val="0"/>
+        <w:adjustRightInd w:val="0"/>
+        <w:spacing w:line="480" w:lineRule="auto"/>
+        <w:rPr>
+          <w:rFonts w:ascii="Times New Roman" w:hAnsi="Times New Roman" w:cs="Times New Roman"/>
+          <w:color w:val="1E1E1E"/>
+        </w:rPr>
+      </w:pPr>
+    </w:p>
+    <w:p>
+      <w:pPr>
+        <w:widowControl w:val="0"/>
+        <w:autoSpaceDE w:val="0"/>
+        <w:autoSpaceDN w:val="0"/>
+        <w:adjustRightInd w:val="0"/>
+        <w:spacing w:line="480" w:lineRule="auto"/>
+        <w:rPr>
+          <w:rFonts w:ascii="Times New Roman" w:hAnsi="Times New Roman" w:cs="Times New Roman"/>
+          <w:color w:val="1E1E1E"/>
+        </w:rPr>
+      </w:pPr>
+      <w:r>
+        <w:rPr>
+          <w:rFonts w:ascii="Times New Roman" w:hAnsi="Times New Roman" w:cs="Times New Roman"/>
+          <w:color w:val="1E1E1E"/>
+        </w:rPr>
+        <w:t xml:space="preserve">The syntax of a CSS includes the selector and the declarations. The selector is every part of the rule set except the left curly </w:t>
+      </w:r>
+      <w:r>
+        <w:rPr>
+          <w:rFonts w:ascii="Times New Roman" w:hAnsi="Times New Roman" w:cs="Times New Roman"/>
+          <w:color w:val="1E1E1E"/>
+        </w:rPr>
+        <w:t>brace. The declarations include</w:t>
+      </w:r>
+      <w:r>
+        <w:rPr>
+          <w:rFonts w:ascii="Times New Roman" w:hAnsi="Times New Roman" w:cs="Times New Roman"/>
+          <w:color w:val="1E1E1E"/>
+        </w:rPr>
+        <w:t xml:space="preserve"> the property (font, color, etc.) and the value (arial, blue, 12px, etc.)</w:t>
+      </w:r>
+      <w:r>
+        <w:rPr>
+          <w:rFonts w:ascii="Times New Roman" w:hAnsi="Times New Roman" w:cs="Times New Roman"/>
+          <w:color w:val="1E1E1E"/>
+        </w:rPr>
+        <w:t>. Each line with these elements is a declaration.</w:t>
+      </w:r>
+    </w:p>
+    <w:p>
+      <w:pPr>
+        <w:widowControl w:val="0"/>
+        <w:autoSpaceDE w:val="0"/>
+        <w:autoSpaceDN w:val="0"/>
+        <w:adjustRightInd w:val="0"/>
+        <w:spacing w:line="480" w:lineRule="auto"/>
+        <w:ind w:left="360"/>
+        <w:rPr>
+          <w:rFonts w:ascii="Times New Roman" w:hAnsi="Times New Roman" w:cs="Times New Roman"/>
+          <w:color w:val="1E1E1E"/>
+        </w:rPr>
+      </w:pPr>
+    </w:p>
+    <w:p>
+      <w:pPr>
+        <w:widowControl w:val="0"/>
+        <w:autoSpaceDE w:val="0"/>
+        <w:autoSpaceDN w:val="0"/>
+        <w:adjustRightInd w:val="0"/>
+        <w:spacing w:line="480" w:lineRule="auto"/>
+        <w:rPr>
+          <w:rFonts w:ascii="Times New Roman" w:hAnsi="Times New Roman" w:cs="Times New Roman"/>
+          <w:color w:val="1E1E1E"/>
+        </w:rPr>
+      </w:pPr>
+      <w:r>
+        <w:rPr>
+          <w:rFonts w:ascii="Times New Roman" w:hAnsi="Times New Roman" w:cs="Times New Roman"/>
+          <w:noProof/>
+          <w:color w:val="1E1E1E"/>
+        </w:rPr>
+        <w:drawing>
+          <wp:inline distT="0" distB="0" distL="0" distR="0" wp14:anchorId="077654B6" wp14:editId="619C8589">
+            <wp:extent cx="5943600" cy="1208868"/>
+            <wp:effectExtent l="0" t="0" r="0" b="10795"/>
+            <wp:docPr id="1" name="Picture 1"/>
+            <wp:cNvGraphicFramePr>
+              <a:graphicFrameLocks xmlns:a="http://schemas.openxmlformats.org/drawingml/2006/main" noChangeAspect="1"/>
+            </wp:cNvGraphicFramePr>
+            <a:graphic xmlns:a="http://schemas.openxmlformats.org/drawingml/2006/main">
+              <a:graphicData uri="http://schemas.openxmlformats.org/drawingml/2006/picture">
+                <pic:pic xmlns:pic="http://schemas.openxmlformats.org/drawingml/2006/picture">
+                  <pic:nvPicPr>
+                    <pic:cNvPr id="0" name="Picture 1"/>
+                    <pic:cNvPicPr>
+                      <a:picLocks noChangeAspect="1" noChangeArrowheads="1"/>
+                    </pic:cNvPicPr>
+                  </pic:nvPicPr>
+                  <pic:blipFill>
+                    <a:blip r:embed="rId7">
+                      <a:extLst>
+                        <a:ext uri="{28A0092B-C50C-407E-A947-70E740481C1C}">
+                          <a14:useLocalDpi xmlns:a14="http://schemas.microsoft.com/office/drawing/2010/main" val="0"/>
+                        </a:ext>
+                      </a:extLst>
+                    </a:blip>
+                    <a:srcRect/>
+                    <a:stretch>
+                      <a:fillRect/>
+                    </a:stretch>
+                  </pic:blipFill>
+                  <pic:spPr bwMode="auto">
+                    <a:xfrm>
+                      <a:off x="0" y="0"/>
+                      <a:ext cx="5943600" cy="1208868"/>
+                    </a:xfrm>
+                    <a:prstGeom prst="rect">
+                      <a:avLst/>
+                    </a:prstGeom>
+                    <a:noFill/>
+                    <a:ln>
+                      <a:noFill/>
+                    </a:ln>
+                  </pic:spPr>
+                </pic:pic>
+              </a:graphicData>
+            </a:graphic>
+          </wp:inline>
+        </w:drawing>
+      </w:r>
+    </w:p>
+    <w:p>
+      <w:pPr>
+        <w:widowControl w:val="0"/>
+        <w:autoSpaceDE w:val="0"/>
+        <w:autoSpaceDN w:val="0"/>
+        <w:adjustRightInd w:val="0"/>
+        <w:rPr>
+          <w:rFonts w:ascii="Times New Roman" w:hAnsi="Times New Roman" w:cs="Times New Roman"/>
+          <w:color w:val="1E1E1E"/>
+        </w:rPr>
+      </w:pPr>
+    </w:p>
+    <w:p>
+      <w:pPr>
+        <w:spacing w:line="480" w:lineRule="auto"/>
+        <w:rPr>
+          <w:rFonts w:ascii="Times New Roman" w:hAnsi="Times New Roman" w:cs="Times New Roman"/>
+          <w:color w:val="1E1E1E"/>
+        </w:rPr>
+      </w:pPr>
+    </w:p>
+    <w:p>
+      <w:pPr>
+        <w:spacing w:line="480" w:lineRule="auto"/>
+        <w:rPr>
+          <w:rFonts w:ascii="Times New Roman" w:hAnsi="Times New Roman" w:cs="Times New Roman"/>
+          <w:color w:val="1E1E1E"/>
+        </w:rPr>
+      </w:pPr>
+    </w:p>
+    <w:p>
+      <w:pPr>
+        <w:spacing w:line="480" w:lineRule="auto"/>
+        <w:rPr>
+          <w:rFonts w:ascii="Times New Roman" w:hAnsi="Times New Roman" w:cs="Times New Roman"/>
+          <w:color w:val="1E1E1E"/>
+        </w:rPr>
+      </w:pPr>
+    </w:p>
+    <w:p>
+      <w:pPr>
+        <w:spacing w:line="480" w:lineRule="auto"/>
+        <w:rPr>
+          <w:rFonts w:ascii="Times New Roman" w:hAnsi="Times New Roman" w:cs="Times New Roman"/>
+          <w:color w:val="1E1E1E"/>
+        </w:rPr>
+      </w:pPr>
+    </w:p>
+    <w:p>
+      <w:pPr>
+        <w:spacing w:line="480" w:lineRule="auto"/>
+        <w:rPr>
+          <w:rFonts w:ascii="Times New Roman" w:hAnsi="Times New Roman" w:cs="Times New Roman"/>
+          <w:color w:val="1E1E1E"/>
+        </w:rPr>
+      </w:pPr>
+    </w:p>
+    <w:p>
+      <w:pPr>
+        <w:spacing w:line="480" w:lineRule="auto"/>
+        <w:rPr>
+          <w:rFonts w:ascii="Times New Roman" w:hAnsi="Times New Roman" w:cs="Times New Roman"/>
+          <w:color w:val="1E1E1E"/>
+        </w:rPr>
+      </w:pPr>
+    </w:p>
+    <w:p>
+      <w:pPr>
+        <w:spacing w:line="480" w:lineRule="auto"/>
+        <w:rPr>
+          <w:rFonts w:ascii="Times New Roman" w:hAnsi="Times New Roman" w:cs="Times New Roman"/>
+          <w:color w:val="1E1E1E"/>
+        </w:rPr>
+      </w:pPr>
+      <w:r>
+        <w:rPr>
+          <w:rFonts w:ascii="Times New Roman" w:hAnsi="Times New Roman" w:cs="Times New Roman"/>
+          <w:color w:val="1E1E1E"/>
+        </w:rPr>
+        <w:t>Works cited page:</w:t>
+      </w:r>
+    </w:p>
+    <w:p>
+      <w:pPr>
+        <w:pStyle w:val="ListParagraph"/>
+        <w:numPr>
+          <w:ilvl w:val="0"/>
+          <w:numId w:val="1"/>
+        </w:numPr>
+        <w:spacing w:line="480" w:lineRule="auto"/>
+        <w:rPr>
+          <w:rFonts w:ascii="Times New Roman" w:hAnsi="Times New Roman" w:cs="Times New Roman"/>
+          <w:color w:val="1E1E1E"/>
+        </w:rPr>
+      </w:pPr>
+      <w:r>
+        <w:rPr>
+          <w:rFonts w:ascii="Times New Roman" w:hAnsi="Times New Roman" w:cs="Times New Roman"/>
+          <w:color w:val="1E1E1E"/>
+        </w:rPr>
+        <w:t>new_dws_lecture_01.pdf</w:t>
+      </w:r>
+      <w:r>
+        <w:rPr>
+          <w:rFonts w:ascii="Times New Roman" w:hAnsi="Times New Roman" w:cs="Times New Roman"/>
+          <w:color w:val="1E1E1E"/>
+        </w:rPr>
+        <w:t xml:space="preserve"> (lecture 1 slides)</w:t>
+      </w:r>
+    </w:p>
+    <w:p>
+      <w:pPr>
+        <w:pStyle w:val="ListParagraph"/>
+        <w:numPr>
+          <w:ilvl w:val="0"/>
+          <w:numId w:val="1"/>
+        </w:numPr>
+        <w:spacing w:line="480" w:lineRule="auto"/>
+        <w:rPr>
+          <w:rFonts w:ascii="Times" w:hAnsi="Times"/>
+        </w:rPr>
+      </w:pPr>
+      <w:r>
+        <w:rPr>
+          <w:rFonts w:ascii="Times" w:hAnsi="Times"/>
+        </w:rPr>
+        <w:t>http://www.w3schools.com/css/css_intro.asp</w:t>
+      </w:r>
     </w:p>
     <w:sectPr>
       <w:pgSz w:w="12240" w:h="15840"/>
@@ -20,6 +942,358 @@
     </w:sectPr>
   </w:body>
 </w:document>
+</file>
+
+<file path=word/numbering.xml><?xml version="1.0" encoding="utf-8"?>
+<w:numbering xmlns:wpc="http://schemas.microsoft.com/office/word/2010/wordprocessingCanvas" xmlns:mo="http://schemas.microsoft.com/office/mac/office/2008/main" xmlns:mc="http://schemas.openxmlformats.org/markup-compatibility/2006" xmlns:mv="urn:schemas-microsoft-com:mac:vml" xmlns:o="urn:schemas-microsoft-com:office:office" xmlns:r="http://schemas.openxmlformats.org/officeDocument/2006/relationships" xmlns:m="http://schemas.openxmlformats.org/officeDocument/2006/math" xmlns:v="urn:schemas-microsoft-com:vml" xmlns:wp14="http://schemas.microsoft.com/office/word/2010/wordprocessingDrawing" xmlns:wp="http://schemas.openxmlformats.org/drawingml/2006/wordprocessingDrawing" xmlns:w10="urn:schemas-microsoft-com:office:word" xmlns:w="http://schemas.openxmlformats.org/wordprocessingml/2006/main" xmlns:w14="http://schemas.microsoft.com/office/word/2010/wordml" xmlns:wpg="http://schemas.microsoft.com/office/word/2010/wordprocessingGroup" xmlns:wpi="http://schemas.microsoft.com/office/word/2010/wordprocessingInk" xmlns:wne="http://schemas.microsoft.com/office/word/2006/wordml" xmlns:wps="http://schemas.microsoft.com/office/word/2010/wordprocessingShape" mc:Ignorable="w14 wp14">
+  <w:abstractNum w:abstractNumId="0">
+    <w:nsid w:val="0E8F2782"/>
+    <w:multiLevelType w:val="hybridMultilevel"/>
+    <w:tmpl w:val="99082C7E"/>
+    <w:lvl w:ilvl="0" w:tplc="C9AC6734">
+      <w:start w:val="10"/>
+      <w:numFmt w:val="bullet"/>
+      <w:lvlText w:val="-"/>
+      <w:lvlJc w:val="left"/>
+      <w:pPr>
+        <w:ind w:left="720" w:hanging="360"/>
+      </w:pPr>
+      <w:rPr>
+        <w:rFonts w:ascii="Times New Roman" w:eastAsiaTheme="minorEastAsia" w:hAnsi="Times New Roman" w:cs="Times New Roman" w:hint="default"/>
+      </w:rPr>
+    </w:lvl>
+    <w:lvl w:ilvl="1" w:tplc="04090003" w:tentative="1">
+      <w:start w:val="1"/>
+      <w:numFmt w:val="bullet"/>
+      <w:lvlText w:val="o"/>
+      <w:lvlJc w:val="left"/>
+      <w:pPr>
+        <w:ind w:left="1440" w:hanging="360"/>
+      </w:pPr>
+      <w:rPr>
+        <w:rFonts w:ascii="Courier New" w:hAnsi="Courier New" w:hint="default"/>
+      </w:rPr>
+    </w:lvl>
+    <w:lvl w:ilvl="2" w:tplc="04090005" w:tentative="1">
+      <w:start w:val="1"/>
+      <w:numFmt w:val="bullet"/>
+      <w:lvlText w:val=""/>
+      <w:lvlJc w:val="left"/>
+      <w:pPr>
+        <w:ind w:left="2160" w:hanging="360"/>
+      </w:pPr>
+      <w:rPr>
+        <w:rFonts w:ascii="Wingdings" w:hAnsi="Wingdings" w:hint="default"/>
+      </w:rPr>
+    </w:lvl>
+    <w:lvl w:ilvl="3" w:tplc="04090001" w:tentative="1">
+      <w:start w:val="1"/>
+      <w:numFmt w:val="bullet"/>
+      <w:lvlText w:val=""/>
+      <w:lvlJc w:val="left"/>
+      <w:pPr>
+        <w:ind w:left="2880" w:hanging="360"/>
+      </w:pPr>
+      <w:rPr>
+        <w:rFonts w:ascii="Symbol" w:hAnsi="Symbol" w:hint="default"/>
+      </w:rPr>
+    </w:lvl>
+    <w:lvl w:ilvl="4" w:tplc="04090003" w:tentative="1">
+      <w:start w:val="1"/>
+      <w:numFmt w:val="bullet"/>
+      <w:lvlText w:val="o"/>
+      <w:lvlJc w:val="left"/>
+      <w:pPr>
+        <w:ind w:left="3600" w:hanging="360"/>
+      </w:pPr>
+      <w:rPr>
+        <w:rFonts w:ascii="Courier New" w:hAnsi="Courier New" w:hint="default"/>
+      </w:rPr>
+    </w:lvl>
+    <w:lvl w:ilvl="5" w:tplc="04090005" w:tentative="1">
+      <w:start w:val="1"/>
+      <w:numFmt w:val="bullet"/>
+      <w:lvlText w:val=""/>
+      <w:lvlJc w:val="left"/>
+      <w:pPr>
+        <w:ind w:left="4320" w:hanging="360"/>
+      </w:pPr>
+      <w:rPr>
+        <w:rFonts w:ascii="Wingdings" w:hAnsi="Wingdings" w:hint="default"/>
+      </w:rPr>
+    </w:lvl>
+    <w:lvl w:ilvl="6" w:tplc="04090001" w:tentative="1">
+      <w:start w:val="1"/>
+      <w:numFmt w:val="bullet"/>
+      <w:lvlText w:val=""/>
+      <w:lvlJc w:val="left"/>
+      <w:pPr>
+        <w:ind w:left="5040" w:hanging="360"/>
+      </w:pPr>
+      <w:rPr>
+        <w:rFonts w:ascii="Symbol" w:hAnsi="Symbol" w:hint="default"/>
+      </w:rPr>
+    </w:lvl>
+    <w:lvl w:ilvl="7" w:tplc="04090003" w:tentative="1">
+      <w:start w:val="1"/>
+      <w:numFmt w:val="bullet"/>
+      <w:lvlText w:val="o"/>
+      <w:lvlJc w:val="left"/>
+      <w:pPr>
+        <w:ind w:left="5760" w:hanging="360"/>
+      </w:pPr>
+      <w:rPr>
+        <w:rFonts w:ascii="Courier New" w:hAnsi="Courier New" w:hint="default"/>
+      </w:rPr>
+    </w:lvl>
+    <w:lvl w:ilvl="8" w:tplc="04090005" w:tentative="1">
+      <w:start w:val="1"/>
+      <w:numFmt w:val="bullet"/>
+      <w:lvlText w:val=""/>
+      <w:lvlJc w:val="left"/>
+      <w:pPr>
+        <w:ind w:left="6480" w:hanging="360"/>
+      </w:pPr>
+      <w:rPr>
+        <w:rFonts w:ascii="Wingdings" w:hAnsi="Wingdings" w:hint="default"/>
+      </w:rPr>
+    </w:lvl>
+  </w:abstractNum>
+  <w:abstractNum w:abstractNumId="1">
+    <w:nsid w:val="156F7D75"/>
+    <w:multiLevelType w:val="hybridMultilevel"/>
+    <w:tmpl w:val="005AF72A"/>
+    <w:lvl w:ilvl="0" w:tplc="C9AC6734">
+      <w:numFmt w:val="bullet"/>
+      <w:lvlText w:val="-"/>
+      <w:lvlJc w:val="left"/>
+      <w:pPr>
+        <w:ind w:left="720" w:hanging="360"/>
+      </w:pPr>
+      <w:rPr>
+        <w:rFonts w:ascii="Times New Roman" w:eastAsiaTheme="minorEastAsia" w:hAnsi="Times New Roman" w:cs="Times New Roman" w:hint="default"/>
+      </w:rPr>
+    </w:lvl>
+    <w:lvl w:ilvl="1" w:tplc="04090003" w:tentative="1">
+      <w:start w:val="1"/>
+      <w:numFmt w:val="bullet"/>
+      <w:lvlText w:val="o"/>
+      <w:lvlJc w:val="left"/>
+      <w:pPr>
+        <w:ind w:left="1440" w:hanging="360"/>
+      </w:pPr>
+      <w:rPr>
+        <w:rFonts w:ascii="Courier New" w:hAnsi="Courier New" w:hint="default"/>
+      </w:rPr>
+    </w:lvl>
+    <w:lvl w:ilvl="2" w:tplc="04090005" w:tentative="1">
+      <w:start w:val="1"/>
+      <w:numFmt w:val="bullet"/>
+      <w:lvlText w:val=""/>
+      <w:lvlJc w:val="left"/>
+      <w:pPr>
+        <w:ind w:left="2160" w:hanging="360"/>
+      </w:pPr>
+      <w:rPr>
+        <w:rFonts w:ascii="Wingdings" w:hAnsi="Wingdings" w:hint="default"/>
+      </w:rPr>
+    </w:lvl>
+    <w:lvl w:ilvl="3" w:tplc="04090001" w:tentative="1">
+      <w:start w:val="1"/>
+      <w:numFmt w:val="bullet"/>
+      <w:lvlText w:val=""/>
+      <w:lvlJc w:val="left"/>
+      <w:pPr>
+        <w:ind w:left="2880" w:hanging="360"/>
+      </w:pPr>
+      <w:rPr>
+        <w:rFonts w:ascii="Symbol" w:hAnsi="Symbol" w:hint="default"/>
+      </w:rPr>
+    </w:lvl>
+    <w:lvl w:ilvl="4" w:tplc="04090003" w:tentative="1">
+      <w:start w:val="1"/>
+      <w:numFmt w:val="bullet"/>
+      <w:lvlText w:val="o"/>
+      <w:lvlJc w:val="left"/>
+      <w:pPr>
+        <w:ind w:left="3600" w:hanging="360"/>
+      </w:pPr>
+      <w:rPr>
+        <w:rFonts w:ascii="Courier New" w:hAnsi="Courier New" w:hint="default"/>
+      </w:rPr>
+    </w:lvl>
+    <w:lvl w:ilvl="5" w:tplc="04090005" w:tentative="1">
+      <w:start w:val="1"/>
+      <w:numFmt w:val="bullet"/>
+      <w:lvlText w:val=""/>
+      <w:lvlJc w:val="left"/>
+      <w:pPr>
+        <w:ind w:left="4320" w:hanging="360"/>
+      </w:pPr>
+      <w:rPr>
+        <w:rFonts w:ascii="Wingdings" w:hAnsi="Wingdings" w:hint="default"/>
+      </w:rPr>
+    </w:lvl>
+    <w:lvl w:ilvl="6" w:tplc="04090001" w:tentative="1">
+      <w:start w:val="1"/>
+      <w:numFmt w:val="bullet"/>
+      <w:lvlText w:val=""/>
+      <w:lvlJc w:val="left"/>
+      <w:pPr>
+        <w:ind w:left="5040" w:hanging="360"/>
+      </w:pPr>
+      <w:rPr>
+        <w:rFonts w:ascii="Symbol" w:hAnsi="Symbol" w:hint="default"/>
+      </w:rPr>
+    </w:lvl>
+    <w:lvl w:ilvl="7" w:tplc="04090003" w:tentative="1">
+      <w:start w:val="1"/>
+      <w:numFmt w:val="bullet"/>
+      <w:lvlText w:val="o"/>
+      <w:lvlJc w:val="left"/>
+      <w:pPr>
+        <w:ind w:left="5760" w:hanging="360"/>
+      </w:pPr>
+      <w:rPr>
+        <w:rFonts w:ascii="Courier New" w:hAnsi="Courier New" w:hint="default"/>
+      </w:rPr>
+    </w:lvl>
+    <w:lvl w:ilvl="8" w:tplc="04090005" w:tentative="1">
+      <w:start w:val="1"/>
+      <w:numFmt w:val="bullet"/>
+      <w:lvlText w:val=""/>
+      <w:lvlJc w:val="left"/>
+      <w:pPr>
+        <w:ind w:left="6480" w:hanging="360"/>
+      </w:pPr>
+      <w:rPr>
+        <w:rFonts w:ascii="Wingdings" w:hAnsi="Wingdings" w:hint="default"/>
+      </w:rPr>
+    </w:lvl>
+  </w:abstractNum>
+  <w:abstractNum w:abstractNumId="2">
+    <w:nsid w:val="1F1E6F4C"/>
+    <w:multiLevelType w:val="hybridMultilevel"/>
+    <w:tmpl w:val="266A2320"/>
+    <w:lvl w:ilvl="0" w:tplc="C9AC6734">
+      <w:start w:val="10"/>
+      <w:numFmt w:val="bullet"/>
+      <w:lvlText w:val="-"/>
+      <w:lvlJc w:val="left"/>
+      <w:pPr>
+        <w:ind w:left="720" w:hanging="360"/>
+      </w:pPr>
+      <w:rPr>
+        <w:rFonts w:ascii="Times New Roman" w:eastAsiaTheme="minorEastAsia" w:hAnsi="Times New Roman" w:cs="Times New Roman" w:hint="default"/>
+      </w:rPr>
+    </w:lvl>
+    <w:lvl w:ilvl="1" w:tplc="04090003" w:tentative="1">
+      <w:start w:val="1"/>
+      <w:numFmt w:val="bullet"/>
+      <w:lvlText w:val="o"/>
+      <w:lvlJc w:val="left"/>
+      <w:pPr>
+        <w:ind w:left="1440" w:hanging="360"/>
+      </w:pPr>
+      <w:rPr>
+        <w:rFonts w:ascii="Courier New" w:hAnsi="Courier New" w:hint="default"/>
+      </w:rPr>
+    </w:lvl>
+    <w:lvl w:ilvl="2" w:tplc="04090005" w:tentative="1">
+      <w:start w:val="1"/>
+      <w:numFmt w:val="bullet"/>
+      <w:lvlText w:val=""/>
+      <w:lvlJc w:val="left"/>
+      <w:pPr>
+        <w:ind w:left="2160" w:hanging="360"/>
+      </w:pPr>
+      <w:rPr>
+        <w:rFonts w:ascii="Wingdings" w:hAnsi="Wingdings" w:hint="default"/>
+      </w:rPr>
+    </w:lvl>
+    <w:lvl w:ilvl="3" w:tplc="04090001" w:tentative="1">
+      <w:start w:val="1"/>
+      <w:numFmt w:val="bullet"/>
+      <w:lvlText w:val=""/>
+      <w:lvlJc w:val="left"/>
+      <w:pPr>
+        <w:ind w:left="2880" w:hanging="360"/>
+      </w:pPr>
+      <w:rPr>
+        <w:rFonts w:ascii="Symbol" w:hAnsi="Symbol" w:hint="default"/>
+      </w:rPr>
+    </w:lvl>
+    <w:lvl w:ilvl="4" w:tplc="04090003" w:tentative="1">
+      <w:start w:val="1"/>
+      <w:numFmt w:val="bullet"/>
+      <w:lvlText w:val="o"/>
+      <w:lvlJc w:val="left"/>
+      <w:pPr>
+        <w:ind w:left="3600" w:hanging="360"/>
+      </w:pPr>
+      <w:rPr>
+        <w:rFonts w:ascii="Courier New" w:hAnsi="Courier New" w:hint="default"/>
+      </w:rPr>
+    </w:lvl>
+    <w:lvl w:ilvl="5" w:tplc="04090005" w:tentative="1">
+      <w:start w:val="1"/>
+      <w:numFmt w:val="bullet"/>
+      <w:lvlText w:val=""/>
+      <w:lvlJc w:val="left"/>
+      <w:pPr>
+        <w:ind w:left="4320" w:hanging="360"/>
+      </w:pPr>
+      <w:rPr>
+        <w:rFonts w:ascii="Wingdings" w:hAnsi="Wingdings" w:hint="default"/>
+      </w:rPr>
+    </w:lvl>
+    <w:lvl w:ilvl="6" w:tplc="04090001" w:tentative="1">
+      <w:start w:val="1"/>
+      <w:numFmt w:val="bullet"/>
+      <w:lvlText w:val=""/>
+      <w:lvlJc w:val="left"/>
+      <w:pPr>
+        <w:ind w:left="5040" w:hanging="360"/>
+      </w:pPr>
+      <w:rPr>
+        <w:rFonts w:ascii="Symbol" w:hAnsi="Symbol" w:hint="default"/>
+      </w:rPr>
+    </w:lvl>
+    <w:lvl w:ilvl="7" w:tplc="04090003" w:tentative="1">
+      <w:start w:val="1"/>
+      <w:numFmt w:val="bullet"/>
+      <w:lvlText w:val="o"/>
+      <w:lvlJc w:val="left"/>
+      <w:pPr>
+        <w:ind w:left="5760" w:hanging="360"/>
+      </w:pPr>
+      <w:rPr>
+        <w:rFonts w:ascii="Courier New" w:hAnsi="Courier New" w:hint="default"/>
+      </w:rPr>
+    </w:lvl>
+    <w:lvl w:ilvl="8" w:tplc="04090005" w:tentative="1">
+      <w:start w:val="1"/>
+      <w:numFmt w:val="bullet"/>
+      <w:lvlText w:val=""/>
+      <w:lvlJc w:val="left"/>
+      <w:pPr>
+        <w:ind w:left="6480" w:hanging="360"/>
+      </w:pPr>
+      <w:rPr>
+        <w:rFonts w:ascii="Wingdings" w:hAnsi="Wingdings" w:hint="default"/>
+      </w:rPr>
+    </w:lvl>
+  </w:abstractNum>
+  <w:num w:numId="1">
+    <w:abstractNumId w:val="0"/>
+  </w:num>
+  <w:num w:numId="2">
+    <w:abstractNumId w:val="2"/>
+  </w:num>
+  <w:num w:numId="3">
+    <w:abstractNumId w:val="1"/>
+  </w:num>
+</w:numbering>
 </file>
 
 <file path=word/styles.xml><?xml version="1.0" encoding="utf-8"?>
@@ -205,6 +1479,44 @@
     <w:semiHidden/>
     <w:unhideWhenUsed/>
   </w:style>
+  <w:style w:type="paragraph" w:styleId="ListParagraph">
+    <w:name w:val="List Paragraph"/>
+    <w:basedOn w:val="Normal"/>
+    <w:uiPriority w:val="34"/>
+    <w:qFormat/>
+    <w:rsid w:val="00CD73CB"/>
+    <w:pPr>
+      <w:ind w:left="720"/>
+      <w:contextualSpacing/>
+    </w:pPr>
+  </w:style>
+  <w:style w:type="paragraph" w:styleId="BalloonText">
+    <w:name w:val="Balloon Text"/>
+    <w:basedOn w:val="Normal"/>
+    <w:link w:val="BalloonTextChar"/>
+    <w:uiPriority w:val="99"/>
+    <w:semiHidden/>
+    <w:unhideWhenUsed/>
+    <w:rsid w:val="00A8484D"/>
+    <w:rPr>
+      <w:rFonts w:ascii="Lucida Grande" w:hAnsi="Lucida Grande" w:cs="Lucida Grande"/>
+      <w:sz w:val="18"/>
+      <w:szCs w:val="18"/>
+    </w:rPr>
+  </w:style>
+  <w:style w:type="character" w:customStyle="1" w:styleId="BalloonTextChar">
+    <w:name w:val="Balloon Text Char"/>
+    <w:basedOn w:val="DefaultParagraphFont"/>
+    <w:link w:val="BalloonText"/>
+    <w:uiPriority w:val="99"/>
+    <w:semiHidden/>
+    <w:rsid w:val="00A8484D"/>
+    <w:rPr>
+      <w:rFonts w:ascii="Lucida Grande" w:hAnsi="Lucida Grande" w:cs="Lucida Grande"/>
+      <w:sz w:val="18"/>
+      <w:szCs w:val="18"/>
+    </w:rPr>
+  </w:style>
 </w:styles>
 </file>
 
@@ -390,6 +1702,44 @@
     <w:uiPriority w:val="99"/>
     <w:semiHidden/>
     <w:unhideWhenUsed/>
+  </w:style>
+  <w:style w:type="paragraph" w:styleId="ListParagraph">
+    <w:name w:val="List Paragraph"/>
+    <w:basedOn w:val="Normal"/>
+    <w:uiPriority w:val="34"/>
+    <w:qFormat/>
+    <w:rsid w:val="00CD73CB"/>
+    <w:pPr>
+      <w:ind w:left="720"/>
+      <w:contextualSpacing/>
+    </w:pPr>
+  </w:style>
+  <w:style w:type="paragraph" w:styleId="BalloonText">
+    <w:name w:val="Balloon Text"/>
+    <w:basedOn w:val="Normal"/>
+    <w:link w:val="BalloonTextChar"/>
+    <w:uiPriority w:val="99"/>
+    <w:semiHidden/>
+    <w:unhideWhenUsed/>
+    <w:rsid w:val="00A8484D"/>
+    <w:rPr>
+      <w:rFonts w:ascii="Lucida Grande" w:hAnsi="Lucida Grande" w:cs="Lucida Grande"/>
+      <w:sz w:val="18"/>
+      <w:szCs w:val="18"/>
+    </w:rPr>
+  </w:style>
+  <w:style w:type="character" w:customStyle="1" w:styleId="BalloonTextChar">
+    <w:name w:val="Balloon Text Char"/>
+    <w:basedOn w:val="DefaultParagraphFont"/>
+    <w:link w:val="BalloonText"/>
+    <w:uiPriority w:val="99"/>
+    <w:semiHidden/>
+    <w:rsid w:val="00A8484D"/>
+    <w:rPr>
+      <w:rFonts w:ascii="Lucida Grande" w:hAnsi="Lucida Grande" w:cs="Lucida Grande"/>
+      <w:sz w:val="18"/>
+      <w:szCs w:val="18"/>
+    </w:rPr>
   </w:style>
 </w:styles>
 </file>
@@ -719,7 +2069,7 @@
 </file>
 
 <file path=customXml/itemProps1.xml><?xml version="1.0" encoding="utf-8"?>
-<ds:datastoreItem xmlns:ds="http://schemas.openxmlformats.org/officeDocument/2006/customXml" ds:itemID="{00CAE329-30CD-3C4C-87FD-64E8DBFD9795}">
+<ds:datastoreItem xmlns:ds="http://schemas.openxmlformats.org/officeDocument/2006/customXml" ds:itemID="{E32B7A5A-6947-7B42-945F-5639423ECFAF}">
   <ds:schemaRefs>
     <ds:schemaRef ds:uri="http://schemas.openxmlformats.org/officeDocument/2006/bibliography"/>
   </ds:schemaRefs>

</xml_diff>